<commit_message>
was added the responsive
</commit_message>
<xml_diff>
--- a/public/Documents/HOJA DE VIDA.docx
+++ b/public/Documents/HOJA DE VIDA.docx
@@ -48,10 +48,10 @@
           <w:lang w:val="en-US" w:eastAsia="en-US"/>
         </w:rPr>
         <w:drawing>
-          <wp:inline distT="0" distB="0" distL="0" distR="0" wp14:anchorId="7AD84510" wp14:editId="55DE5E23">
-            <wp:extent cx="1070610" cy="1639850"/>
-            <wp:effectExtent l="0" t="0" r="0" b="0"/>
-            <wp:docPr id="3" name="Imagen 3" descr="C:\Users\moren\AppData\Local\Packages\5319275A.WhatsAppDesktop_cv1g1gvanyjgm\TempState\48C0B3CF0C62E40EEFF5A9B07A63D953\Imagen de WhatsApp 2025-05-26 a las 15.30.36_dfb3cf29.jpg"/>
+          <wp:inline distT="0" distB="0" distL="0" distR="0">
+            <wp:extent cx="1093270" cy="1615217"/>
+            <wp:effectExtent l="0" t="0" r="0" b="4445"/>
+            <wp:docPr id="2" name="Imagen 2" descr="D:\aYo\Uni\archivos\foto3.2.png"/>
             <wp:cNvGraphicFramePr>
               <a:graphicFrameLocks xmlns:a="http://schemas.openxmlformats.org/drawingml/2006/main" noChangeAspect="1"/>
             </wp:cNvGraphicFramePr>
@@ -59,7 +59,7 @@
               <a:graphicData uri="http://schemas.openxmlformats.org/drawingml/2006/picture">
                 <pic:pic xmlns:pic="http://schemas.openxmlformats.org/drawingml/2006/picture">
                   <pic:nvPicPr>
-                    <pic:cNvPr id="0" name="Picture 5" descr="C:\Users\moren\AppData\Local\Packages\5319275A.WhatsAppDesktop_cv1g1gvanyjgm\TempState\48C0B3CF0C62E40EEFF5A9B07A63D953\Imagen de WhatsApp 2025-05-26 a las 15.30.36_dfb3cf29.jpg"/>
+                    <pic:cNvPr id="0" name="Picture 1" descr="D:\aYo\Uni\archivos\foto3.2.png"/>
                     <pic:cNvPicPr>
                       <a:picLocks noChangeAspect="1" noChangeArrowheads="1"/>
                     </pic:cNvPicPr>
@@ -67,42 +67,18 @@
                   <pic:blipFill rotWithShape="1">
                     <a:blip r:embed="rId6" cstate="print">
                       <a:extLst>
-                        <a:ext uri="{BEBA8EAE-BF5A-486C-A8C5-ECC9F3942E4B}">
-                          <a14:imgProps xmlns:a14="http://schemas.microsoft.com/office/drawing/2010/main">
-                            <a14:imgLayer r:embed="rId7">
-                              <a14:imgEffect>
-                                <a14:backgroundRemoval t="2314" b="89994" l="9992" r="89927">
-                                  <a14:foregroundMark x1="10717" y1="73421" x2="21112" y2="70919"/>
-                                  <a14:foregroundMark x1="20951" y1="71295" x2="28042" y2="65666"/>
-                                  <a14:foregroundMark x1="10395" y1="73421" x2="10073" y2="88993"/>
-                                  <a14:foregroundMark x1="20951" y1="71295" x2="89283" y2="70106"/>
-                                  <a14:foregroundMark x1="10878" y1="85116" x2="88558" y2="84615"/>
-                                  <a14:foregroundMark x1="21112" y1="71857" x2="48751" y2="84178"/>
-                                  <a14:foregroundMark x1="50363" y1="84740" x2="88880" y2="70482"/>
-                                  <a14:foregroundMark x1="79533" y1="88993" x2="89041" y2="70356"/>
-                                  <a14:foregroundMark x1="28848" y1="41588" x2="28848" y2="41588"/>
-                                  <a14:foregroundMark x1="29573" y1="44278" x2="29251" y2="39462"/>
-                                  <a14:foregroundMark x1="24899" y1="54597" x2="17889" y2="24891"/>
-                                  <a14:foregroundMark x1="21434" y1="45403" x2="17164" y2="32020"/>
-                                  <a14:foregroundMark x1="16841" y1="25016" x2="19420" y2="16948"/>
-                                  <a14:foregroundMark x1="59468" y1="24640" x2="59468" y2="24640"/>
-                                </a14:backgroundRemoval>
-                              </a14:imgEffect>
-                            </a14:imgLayer>
-                          </a14:imgProps>
-                        </a:ext>
                         <a:ext uri="{28A0092B-C50C-407E-A947-70E740481C1C}">
                           <a14:useLocalDpi xmlns:a14="http://schemas.microsoft.com/office/drawing/2010/main" val="0"/>
                         </a:ext>
                       </a:extLst>
                     </a:blip>
-                    <a:srcRect l="14257" r="19348" b="21082"/>
+                    <a:srcRect l="12828" t="1" r="7609" b="17389"/>
                     <a:stretch/>
                   </pic:blipFill>
                   <pic:spPr bwMode="auto">
                     <a:xfrm>
                       <a:off x="0" y="0"/>
-                      <a:ext cx="1096654" cy="1679742"/>
+                      <a:ext cx="1103915" cy="1630944"/>
                     </a:xfrm>
                     <a:prstGeom prst="rect">
                       <a:avLst/>
@@ -123,6 +99,8 @@
           </wp:inline>
         </w:drawing>
       </w:r>
+      <w:bookmarkStart w:id="0" w:name="_GoBack"/>
+      <w:bookmarkEnd w:id="0"/>
     </w:p>
     <w:p>
       <w:pPr>
@@ -760,14 +738,7 @@
           <w:rFonts w:eastAsia="Arial Unicode MS"/>
           <w:lang w:eastAsia="ar-SA"/>
         </w:rPr>
-        <w:t>Titulación</w:t>
-      </w:r>
-      <w:r>
-        <w:rPr>
-          <w:rFonts w:eastAsia="Arial Unicode MS"/>
-          <w:lang w:eastAsia="ar-SA"/>
-        </w:rPr>
-        <w:t>: Ingeniería de sistemas y computación.</w:t>
+        <w:t>Titulación: Ingeniería de sistemas y computación.</w:t>
       </w:r>
     </w:p>
     <w:p>
@@ -803,14 +774,7 @@
           <w:rFonts w:eastAsia="Arial Unicode MS"/>
           <w:lang w:eastAsia="ar-SA"/>
         </w:rPr>
-        <w:t>Inicio:</w:t>
-      </w:r>
-      <w:r>
-        <w:rPr>
-          <w:rFonts w:eastAsia="Arial Unicode MS"/>
-          <w:lang w:eastAsia="ar-SA"/>
-        </w:rPr>
-        <w:t xml:space="preserve"> Febrero de 2024</w:t>
+        <w:t>Inicio: Febrero de 2024</w:t>
       </w:r>
     </w:p>
     <w:p>
@@ -968,8 +932,6 @@
           <w:lang w:eastAsia="ar-SA"/>
         </w:rPr>
       </w:pPr>
-      <w:bookmarkStart w:id="0" w:name="_GoBack"/>
-      <w:bookmarkEnd w:id="0"/>
     </w:p>
     <w:p>
       <w:pPr>

</xml_diff>